<commit_message>
Update User Manual's Screenshots
</commit_message>
<xml_diff>
--- a/docs/Manual de Usuario.docx
+++ b/docs/Manual de Usuario.docx
@@ -1734,10 +1734,10 @@
           <w:noProof/>
         </w:rPr>
         <w:drawing>
-          <wp:inline distT="0" distB="0" distL="0" distR="0" wp14:anchorId="63AD667D" wp14:editId="11334695">
-            <wp:extent cx="3923652" cy="2647628"/>
-            <wp:effectExtent l="0" t="0" r="1270" b="635"/>
-            <wp:docPr id="1478243535" name="Picture 2"/>
+          <wp:inline distT="0" distB="0" distL="0" distR="0" wp14:anchorId="7B998613" wp14:editId="7983BC88">
+            <wp:extent cx="3892138" cy="2628900"/>
+            <wp:effectExtent l="0" t="0" r="0" b="0"/>
+            <wp:docPr id="1370284370" name="Picture 7" descr="A screenshot of a computer&#10;&#10;AI-generated content may be incorrect."/>
             <wp:cNvGraphicFramePr>
               <a:graphicFrameLocks xmlns:a="http://schemas.openxmlformats.org/drawingml/2006/main" noChangeAspect="1"/>
             </wp:cNvGraphicFramePr>
@@ -1745,7 +1745,7 @@
               <a:graphicData uri="http://schemas.openxmlformats.org/drawingml/2006/picture">
                 <pic:pic xmlns:pic="http://schemas.openxmlformats.org/drawingml/2006/picture">
                   <pic:nvPicPr>
-                    <pic:cNvPr id="0" name="Picture 2"/>
+                    <pic:cNvPr id="1370284370" name="Picture 7" descr="A screenshot of a computer&#10;&#10;AI-generated content may be incorrect."/>
                     <pic:cNvPicPr>
                       <a:picLocks noChangeAspect="1" noChangeArrowheads="1"/>
                     </pic:cNvPicPr>
@@ -1766,7 +1766,7 @@
                   <pic:spPr bwMode="auto">
                     <a:xfrm>
                       <a:off x="0" y="0"/>
-                      <a:ext cx="3941308" cy="2659542"/>
+                      <a:ext cx="3896438" cy="2631805"/>
                     </a:xfrm>
                     <a:prstGeom prst="rect">
                       <a:avLst/>
@@ -1909,31 +1909,7 @@
         <w:jc w:val="both"/>
       </w:pPr>
       <w:r>
-        <w:t>En esta sección se encuentra un cuadro de texto identificado como “</w:t>
-      </w:r>
-      <w:proofErr w:type="spellStart"/>
-      <w:r>
-        <w:t>Notification</w:t>
-      </w:r>
-      <w:proofErr w:type="spellEnd"/>
-      <w:r>
-        <w:t xml:space="preserve"> </w:t>
-      </w:r>
-      <w:proofErr w:type="spellStart"/>
-      <w:r>
-        <w:t>Route</w:t>
-      </w:r>
-      <w:proofErr w:type="spellEnd"/>
-      <w:r>
-        <w:t xml:space="preserve">”. En el cuadro de texto se puede ingresar una URL o </w:t>
-      </w:r>
-      <w:proofErr w:type="spellStart"/>
-      <w:r>
-        <w:t>end-point</w:t>
-      </w:r>
-      <w:proofErr w:type="spellEnd"/>
-      <w:r>
-        <w:t xml:space="preserve"> al cual se le enviarán notificaciones cada vez que el sistema detecte un ataque</w:t>
+        <w:t>En esta sección se encuentra un cuadro de texto identificado como “Notification Route”. En el cuadro de texto se puede ingresar una URL o end-point al cual se le enviarán notificaciones cada vez que el sistema detecte un ataque</w:t>
       </w:r>
       <w:r>
         <w:t>.</w:t>
@@ -2063,23 +2039,7 @@
           <w:i/>
           <w:iCs/>
         </w:rPr>
-        <w:t>“</w:t>
-      </w:r>
-      <w:proofErr w:type="spellStart"/>
-      <w:r>
-        <w:rPr>
-          <w:i/>
-          <w:iCs/>
-        </w:rPr>
-        <w:t>Start</w:t>
-      </w:r>
-      <w:proofErr w:type="spellEnd"/>
-      <w:r>
-        <w:rPr>
-          <w:i/>
-          <w:iCs/>
-        </w:rPr>
-        <w:t>”</w:t>
+        <w:t>“Start”</w:t>
       </w:r>
       <w:r>
         <w:t xml:space="preserve"> </w:t>
@@ -2124,23 +2084,7 @@
           <w:i/>
           <w:iCs/>
         </w:rPr>
-        <w:t>`./data/</w:t>
-      </w:r>
-      <w:proofErr w:type="spellStart"/>
-      <w:r>
-        <w:rPr>
-          <w:i/>
-          <w:iCs/>
-        </w:rPr>
-        <w:t>daily</w:t>
-      </w:r>
-      <w:proofErr w:type="spellEnd"/>
-      <w:r>
-        <w:rPr>
-          <w:i/>
-          <w:iCs/>
-        </w:rPr>
-        <w:t>/&lt;fecha&gt;_Flow.csv`</w:t>
+        <w:t>`./data/daily/&lt;fecha&gt;_Flow.csv`</w:t>
       </w:r>
       <w:r>
         <w:t>.</w:t>
@@ -2216,23 +2160,7 @@
           <w:i/>
           <w:iCs/>
         </w:rPr>
-        <w:t>“</w:t>
-      </w:r>
-      <w:proofErr w:type="spellStart"/>
-      <w:r>
-        <w:rPr>
-          <w:i/>
-          <w:iCs/>
-        </w:rPr>
-        <w:t>Start</w:t>
-      </w:r>
-      <w:proofErr w:type="spellEnd"/>
-      <w:r>
-        <w:rPr>
-          <w:i/>
-          <w:iCs/>
-        </w:rPr>
-        <w:t>”</w:t>
+        <w:t>“Start”</w:t>
       </w:r>
       <w:r>
         <w:rPr>
@@ -2342,15 +2270,13 @@
       </w:pPr>
       <w:r>
         <w:rPr>
-          <w:b/>
-          <w:bCs/>
-          <w:noProof/>
+          <w:rStyle w:val="SubtleReference"/>
         </w:rPr>
         <w:drawing>
-          <wp:inline distT="0" distB="0" distL="0" distR="0" wp14:anchorId="05F43F99" wp14:editId="499D3CAF">
-            <wp:extent cx="4738672" cy="3200400"/>
-            <wp:effectExtent l="0" t="0" r="5080" b="0"/>
-            <wp:docPr id="667799840" name="Picture 1"/>
+          <wp:inline distT="0" distB="0" distL="0" distR="0" wp14:anchorId="7D93737C" wp14:editId="6C0A4D3B">
+            <wp:extent cx="4682260" cy="3162300"/>
+            <wp:effectExtent l="0" t="0" r="4445" b="0"/>
+            <wp:docPr id="1816769428" name="Picture 1" descr="A screenshot of a computer&#10;&#10;AI-generated content may be incorrect."/>
             <wp:cNvGraphicFramePr>
               <a:graphicFrameLocks xmlns:a="http://schemas.openxmlformats.org/drawingml/2006/main" noChangeAspect="1"/>
             </wp:cNvGraphicFramePr>
@@ -2358,7 +2284,7 @@
               <a:graphicData uri="http://schemas.openxmlformats.org/drawingml/2006/picture">
                 <pic:pic xmlns:pic="http://schemas.openxmlformats.org/drawingml/2006/picture">
                   <pic:nvPicPr>
-                    <pic:cNvPr id="667799840" name=""/>
+                    <pic:cNvPr id="1816769428" name="Picture 1" descr="A screenshot of a computer&#10;&#10;AI-generated content may be incorrect."/>
                     <pic:cNvPicPr/>
                   </pic:nvPicPr>
                   <pic:blipFill>
@@ -2370,7 +2296,7 @@
                   <pic:spPr>
                     <a:xfrm>
                       <a:off x="0" y="0"/>
-                      <a:ext cx="4764582" cy="3217899"/>
+                      <a:ext cx="4692962" cy="3169528"/>
                     </a:xfrm>
                     <a:prstGeom prst="rect">
                       <a:avLst/>
@@ -2437,27 +2363,17 @@
       <w:r>
         <w:t xml:space="preserve">achine </w:t>
       </w:r>
-      <w:proofErr w:type="spellStart"/>
       <w:r>
         <w:t>L</w:t>
       </w:r>
       <w:r>
         <w:t>earning</w:t>
       </w:r>
-      <w:proofErr w:type="spellEnd"/>
       <w:r>
         <w:t xml:space="preserve"> y permite realizar acciones como </w:t>
       </w:r>
       <w:r>
-        <w:t xml:space="preserve">ingresar un </w:t>
-      </w:r>
-      <w:proofErr w:type="spellStart"/>
-      <w:r>
-        <w:t>end-point</w:t>
-      </w:r>
-      <w:proofErr w:type="spellEnd"/>
-      <w:r>
-        <w:t xml:space="preserve"> o ruta</w:t>
+        <w:t>ingresar un end-point o ruta</w:t>
       </w:r>
       <w:r>
         <w:t xml:space="preserve"> de notificación, así como presionar el botón </w:t>
@@ -2641,33 +2557,7 @@
           <w:sz w:val="24"/>
           <w:szCs w:val="24"/>
         </w:rPr>
-        <w:t>“</w:t>
-      </w:r>
-      <w:proofErr w:type="spellStart"/>
-      <w:r>
-        <w:rPr>
-          <w:rStyle w:val="SubtleReference"/>
-          <w:b w:val="0"/>
-          <w:bCs w:val="0"/>
-          <w:i/>
-          <w:iCs/>
-          <w:sz w:val="24"/>
-          <w:szCs w:val="24"/>
-        </w:rPr>
-        <w:t>Start</w:t>
-      </w:r>
-      <w:proofErr w:type="spellEnd"/>
-      <w:r>
-        <w:rPr>
-          <w:rStyle w:val="SubtleReference"/>
-          <w:b w:val="0"/>
-          <w:bCs w:val="0"/>
-          <w:i/>
-          <w:iCs/>
-          <w:sz w:val="24"/>
-          <w:szCs w:val="24"/>
-        </w:rPr>
-        <w:t>”</w:t>
+        <w:t>“Start”</w:t>
       </w:r>
       <w:r>
         <w:rPr>
@@ -2691,14 +2581,14 @@
       </w:pPr>
       <w:r>
         <w:rPr>
-          <w:noProof/>
+          <w:rStyle w:val="SubtleReference"/>
         </w:rPr>
         <w:lastRenderedPageBreak/>
         <w:drawing>
-          <wp:inline distT="0" distB="0" distL="0" distR="0" wp14:anchorId="2702ADEF" wp14:editId="034E88B0">
-            <wp:extent cx="4250055" cy="2870399"/>
-            <wp:effectExtent l="0" t="0" r="0" b="6350"/>
-            <wp:docPr id="1722900630" name="Picture 1"/>
+          <wp:inline distT="0" distB="0" distL="0" distR="0" wp14:anchorId="0CAD5736" wp14:editId="0CFCC956">
+            <wp:extent cx="4213860" cy="2845953"/>
+            <wp:effectExtent l="0" t="0" r="0" b="0"/>
+            <wp:docPr id="1983016853" name="Picture 1" descr="A screenshot of a computer&#10;&#10;AI-generated content may be incorrect."/>
             <wp:cNvGraphicFramePr>
               <a:graphicFrameLocks xmlns:a="http://schemas.openxmlformats.org/drawingml/2006/main" noChangeAspect="1"/>
             </wp:cNvGraphicFramePr>
@@ -2706,7 +2596,7 @@
               <a:graphicData uri="http://schemas.openxmlformats.org/drawingml/2006/picture">
                 <pic:pic xmlns:pic="http://schemas.openxmlformats.org/drawingml/2006/picture">
                   <pic:nvPicPr>
-                    <pic:cNvPr id="1722900630" name=""/>
+                    <pic:cNvPr id="1983016853" name="Picture 1" descr="A screenshot of a computer&#10;&#10;AI-generated content may be incorrect."/>
                     <pic:cNvPicPr/>
                   </pic:nvPicPr>
                   <pic:blipFill>
@@ -2718,7 +2608,7 @@
                   <pic:spPr>
                     <a:xfrm>
                       <a:off x="0" y="0"/>
-                      <a:ext cx="4277012" cy="2888605"/>
+                      <a:ext cx="4217342" cy="2848304"/>
                     </a:xfrm>
                     <a:prstGeom prst="rect">
                       <a:avLst/>
@@ -2821,33 +2711,7 @@
           <w:sz w:val="24"/>
           <w:szCs w:val="24"/>
         </w:rPr>
-        <w:t>“</w:t>
-      </w:r>
-      <w:proofErr w:type="spellStart"/>
-      <w:r>
-        <w:rPr>
-          <w:rStyle w:val="SubtleReference"/>
-          <w:b w:val="0"/>
-          <w:bCs w:val="0"/>
-          <w:i/>
-          <w:iCs/>
-          <w:sz w:val="24"/>
-          <w:szCs w:val="24"/>
-        </w:rPr>
-        <w:t>Start</w:t>
-      </w:r>
-      <w:proofErr w:type="spellEnd"/>
-      <w:r>
-        <w:rPr>
-          <w:rStyle w:val="SubtleReference"/>
-          <w:b w:val="0"/>
-          <w:bCs w:val="0"/>
-          <w:i/>
-          <w:iCs/>
-          <w:sz w:val="24"/>
-          <w:szCs w:val="24"/>
-        </w:rPr>
-        <w:t>”</w:t>
+        <w:t>“Start”</w:t>
       </w:r>
       <w:r>
         <w:rPr>
@@ -2947,13 +2811,13 @@
       </w:pPr>
       <w:r>
         <w:rPr>
-          <w:noProof/>
+          <w:rStyle w:val="SubtleReference"/>
         </w:rPr>
         <w:drawing>
-          <wp:inline distT="0" distB="0" distL="0" distR="0" wp14:anchorId="0FE9D53F" wp14:editId="4AAE7E91">
-            <wp:extent cx="4219678" cy="2849880"/>
-            <wp:effectExtent l="0" t="0" r="9525" b="7620"/>
-            <wp:docPr id="1008526922" name="Picture 1"/>
+          <wp:inline distT="0" distB="0" distL="0" distR="0" wp14:anchorId="5783FDD2" wp14:editId="12B0A1BD">
+            <wp:extent cx="4197110" cy="2834640"/>
+            <wp:effectExtent l="0" t="0" r="0" b="3810"/>
+            <wp:docPr id="1771235766" name="Picture 1" descr="A screenshot of a computer&#10;&#10;AI-generated content may be incorrect."/>
             <wp:cNvGraphicFramePr>
               <a:graphicFrameLocks xmlns:a="http://schemas.openxmlformats.org/drawingml/2006/main" noChangeAspect="1"/>
             </wp:cNvGraphicFramePr>
@@ -2961,7 +2825,7 @@
               <a:graphicData uri="http://schemas.openxmlformats.org/drawingml/2006/picture">
                 <pic:pic xmlns:pic="http://schemas.openxmlformats.org/drawingml/2006/picture">
                   <pic:nvPicPr>
-                    <pic:cNvPr id="1008526922" name=""/>
+                    <pic:cNvPr id="1771235766" name="Picture 1" descr="A screenshot of a computer&#10;&#10;AI-generated content may be incorrect."/>
                     <pic:cNvPicPr/>
                   </pic:nvPicPr>
                   <pic:blipFill>
@@ -2973,7 +2837,7 @@
                   <pic:spPr>
                     <a:xfrm>
                       <a:off x="0" y="0"/>
-                      <a:ext cx="4262575" cy="2878852"/>
+                      <a:ext cx="4206880" cy="2841238"/>
                     </a:xfrm>
                     <a:prstGeom prst="rect">
                       <a:avLst/>
@@ -3102,46 +2966,14 @@
           <w:i/>
           <w:iCs/>
         </w:rPr>
-        <w:t>&lt;</w:t>
-      </w:r>
-      <w:proofErr w:type="spellStart"/>
+        <w:t>&lt;Ruta_del_script&gt;</w:t>
+      </w:r>
       <w:r>
         <w:rPr>
           <w:i/>
           <w:iCs/>
         </w:rPr>
-        <w:t>Ruta_del_script</w:t>
-      </w:r>
-      <w:proofErr w:type="spellEnd"/>
-      <w:r>
-        <w:rPr>
-          <w:i/>
-          <w:iCs/>
-        </w:rPr>
-        <w:t>&gt;</w:t>
-      </w:r>
-      <w:r>
-        <w:rPr>
-          <w:i/>
-          <w:iCs/>
-        </w:rPr>
-        <w:t>/data/</w:t>
-      </w:r>
-      <w:proofErr w:type="spellStart"/>
-      <w:r>
-        <w:rPr>
-          <w:i/>
-          <w:iCs/>
-        </w:rPr>
-        <w:t>daily</w:t>
-      </w:r>
-      <w:proofErr w:type="spellEnd"/>
-      <w:r>
-        <w:rPr>
-          <w:i/>
-          <w:iCs/>
-        </w:rPr>
-        <w:t>/&lt;fecha&gt;_Flow.csv</w:t>
+        <w:t>/data/daily/&lt;fecha&gt;_Flow.csv</w:t>
       </w:r>
       <w:r>
         <w:rPr>
@@ -3215,13 +3047,14 @@
       </w:pPr>
       <w:r>
         <w:rPr>
+          <w:rStyle w:val="SubtleReference"/>
           <w:noProof/>
         </w:rPr>
         <w:drawing>
-          <wp:inline distT="0" distB="0" distL="0" distR="0" wp14:anchorId="51CABD40" wp14:editId="57613884">
-            <wp:extent cx="3741420" cy="2526472"/>
-            <wp:effectExtent l="0" t="0" r="0" b="7620"/>
-            <wp:docPr id="2122334824" name="Picture 1"/>
+          <wp:inline distT="0" distB="0" distL="0" distR="0" wp14:anchorId="7840905E" wp14:editId="3F41DB66">
+            <wp:extent cx="3657600" cy="2461640"/>
+            <wp:effectExtent l="0" t="0" r="0" b="0"/>
+            <wp:docPr id="1712107872" name="Picture 8"/>
             <wp:cNvGraphicFramePr>
               <a:graphicFrameLocks xmlns:a="http://schemas.openxmlformats.org/drawingml/2006/main" noChangeAspect="1"/>
             </wp:cNvGraphicFramePr>
@@ -3229,7 +3062,7 @@
               <a:graphicData uri="http://schemas.openxmlformats.org/drawingml/2006/picture">
                 <pic:pic xmlns:pic="http://schemas.openxmlformats.org/drawingml/2006/picture">
                   <pic:nvPicPr>
-                    <pic:cNvPr id="0" name="Picture 1"/>
+                    <pic:cNvPr id="0" name="Picture 11"/>
                     <pic:cNvPicPr>
                       <a:picLocks noChangeAspect="1" noChangeArrowheads="1"/>
                     </pic:cNvPicPr>
@@ -3250,7 +3083,7 @@
                   <pic:spPr bwMode="auto">
                     <a:xfrm>
                       <a:off x="0" y="0"/>
-                      <a:ext cx="3777637" cy="2550928"/>
+                      <a:ext cx="3668873" cy="2469227"/>
                     </a:xfrm>
                     <a:prstGeom prst="rect">
                       <a:avLst/>
@@ -3416,104 +3249,56 @@
           <w:i/>
           <w:iCs/>
         </w:rPr>
-        <w:t>"{"</w:t>
-      </w:r>
-      <w:proofErr w:type="spellStart"/>
+        <w:t>"{"id":"</w:t>
+      </w:r>
       <w:r>
         <w:rPr>
           <w:i/>
           <w:iCs/>
         </w:rPr>
-        <w:t>id":"</w:t>
+        <w:t>id del flujo</w:t>
       </w:r>
       <w:r>
         <w:rPr>
           <w:i/>
           <w:iCs/>
         </w:rPr>
-        <w:t>id</w:t>
-      </w:r>
-      <w:proofErr w:type="spellEnd"/>
+        <w:t>","result": "</w:t>
+      </w:r>
       <w:r>
         <w:rPr>
           <w:i/>
           <w:iCs/>
         </w:rPr>
-        <w:t xml:space="preserve"> del flujo</w:t>
+        <w:t>clase predicha</w:t>
       </w:r>
       <w:r>
         <w:rPr>
           <w:i/>
           <w:iCs/>
         </w:rPr>
-        <w:t>","</w:t>
-      </w:r>
-      <w:proofErr w:type="spellStart"/>
+        <w:t>"}"</w:t>
+      </w:r>
+      <w:r>
+        <w:t>.</w:t>
+      </w:r>
+    </w:p>
+    <w:p>
+      <w:pPr>
+        <w:jc w:val="both"/>
+      </w:pPr>
+      <w:r>
+        <w:t>A su vez el id del flujo contiene información útil con el siguiente formato:</w:t>
+      </w:r>
+      <w:r>
+        <w:br/>
+      </w:r>
       <w:r>
         <w:rPr>
           <w:i/>
           <w:iCs/>
         </w:rPr>
-        <w:t>result</w:t>
-      </w:r>
-      <w:proofErr w:type="spellEnd"/>
-      <w:r>
-        <w:rPr>
-          <w:i/>
-          <w:iCs/>
-        </w:rPr>
-        <w:t>": "</w:t>
-      </w:r>
-      <w:r>
-        <w:rPr>
-          <w:i/>
-          <w:iCs/>
-        </w:rPr>
-        <w:t>clase predicha</w:t>
-      </w:r>
-      <w:r>
-        <w:rPr>
-          <w:i/>
-          <w:iCs/>
-        </w:rPr>
-        <w:t>"}"</w:t>
-      </w:r>
-      <w:r>
-        <w:t>.</w:t>
-      </w:r>
-    </w:p>
-    <w:p>
-      <w:pPr>
-        <w:jc w:val="both"/>
-      </w:pPr>
-      <w:r>
-        <w:t>A su vez el id del flujo contiene información útil con el siguiente formato:</w:t>
-      </w:r>
-      <w:r>
-        <w:br/>
-      </w:r>
-      <w:r>
-        <w:rPr>
-          <w:i/>
-          <w:iCs/>
-        </w:rPr>
-        <w:t>“</w:t>
-      </w:r>
-      <w:proofErr w:type="spellStart"/>
-      <w:r>
-        <w:rPr>
-          <w:i/>
-          <w:iCs/>
-        </w:rPr>
-        <w:t>SourceIP-DestinationIP-srcPort-dstPort-protocol</w:t>
-      </w:r>
-      <w:proofErr w:type="spellEnd"/>
-      <w:r>
-        <w:rPr>
-          <w:i/>
-          <w:iCs/>
-        </w:rPr>
-        <w:t>”</w:t>
+        <w:t>“SourceIP-DestinationIP-srcPort-dstPort-protocol”</w:t>
       </w:r>
       <w:r>
         <w:rPr>

</xml_diff>